<commit_message>
This Project Requriments 1> XAMPP Server 2> Database in XAMPP 3> mysql-connector-java-8.0.30 ZIP 4> rs2xml
</commit_message>
<xml_diff>
--- a/src/Documentation/JavaGUI(Micro-project)CRUD Application.docx
+++ b/src/Documentation/JavaGUI(Micro-project)CRUD Application.docx
@@ -401,7 +401,23 @@
           <w:rFonts w:cstheme="minorHAnsi"/>
           <w:color w:val="000000" w:themeColor="text1"/>
         </w:rPr>
-        <w:t xml:space="preserve"> ActionListener() {</w:t>
+        <w:t xml:space="preserve"> </w:t>
+      </w:r>
+      <w:proofErr w:type="gramStart"/>
+      <w:r>
+        <w:rPr>
+          <w:rFonts w:cstheme="minorHAnsi"/>
+          <w:color w:val="000000" w:themeColor="text1"/>
+        </w:rPr>
+        <w:t>ActionListener(</w:t>
+      </w:r>
+      <w:proofErr w:type="gramEnd"/>
+      <w:r>
+        <w:rPr>
+          <w:rFonts w:cstheme="minorHAnsi"/>
+          <w:color w:val="000000" w:themeColor="text1"/>
+        </w:rPr>
+        <w:t>) {</w:t>
       </w:r>
     </w:p>
     <w:p>
@@ -445,6 +461,7 @@
         <w:t xml:space="preserve"> </w:t>
       </w:r>
       <w:proofErr w:type="spellStart"/>
+      <w:proofErr w:type="gramStart"/>
       <w:r>
         <w:rPr>
           <w:rFonts w:cstheme="minorHAnsi"/>
@@ -461,6 +478,7 @@
         <w:t>(</w:t>
       </w:r>
       <w:proofErr w:type="spellStart"/>
+      <w:proofErr w:type="gramEnd"/>
       <w:r>
         <w:rPr>
           <w:rFonts w:cstheme="minorHAnsi"/>
@@ -474,14 +492,7 @@
           <w:rFonts w:cstheme="minorHAnsi"/>
           <w:color w:val="000000" w:themeColor="text1"/>
         </w:rPr>
-        <w:t xml:space="preserve"> e) {</w:t>
-      </w:r>
-      <w:r>
-        <w:rPr>
-          <w:rFonts w:cstheme="minorHAnsi"/>
-          <w:color w:val="000000" w:themeColor="text1"/>
-        </w:rPr>
-        <w:t xml:space="preserve"> }</w:t>
+        <w:t xml:space="preserve"> e) { }</w:t>
       </w:r>
     </w:p>
     <w:p>
@@ -648,7 +659,23 @@
           <w:rFonts w:cstheme="minorHAnsi"/>
           <w:color w:val="000000" w:themeColor="text1"/>
         </w:rPr>
-        <w:t xml:space="preserve"> ActionListener() {</w:t>
+        <w:t xml:space="preserve"> </w:t>
+      </w:r>
+      <w:proofErr w:type="gramStart"/>
+      <w:r>
+        <w:rPr>
+          <w:rFonts w:cstheme="minorHAnsi"/>
+          <w:color w:val="000000" w:themeColor="text1"/>
+        </w:rPr>
+        <w:t>ActionListener(</w:t>
+      </w:r>
+      <w:proofErr w:type="gramEnd"/>
+      <w:r>
+        <w:rPr>
+          <w:rFonts w:cstheme="minorHAnsi"/>
+          <w:color w:val="000000" w:themeColor="text1"/>
+        </w:rPr>
+        <w:t>) {</w:t>
       </w:r>
     </w:p>
     <w:p>
@@ -692,6 +719,7 @@
         <w:t xml:space="preserve"> </w:t>
       </w:r>
       <w:proofErr w:type="spellStart"/>
+      <w:proofErr w:type="gramStart"/>
       <w:r>
         <w:rPr>
           <w:rFonts w:cstheme="minorHAnsi"/>
@@ -708,6 +736,7 @@
         <w:t>(</w:t>
       </w:r>
       <w:proofErr w:type="spellStart"/>
+      <w:proofErr w:type="gramEnd"/>
       <w:r>
         <w:rPr>
           <w:rFonts w:cstheme="minorHAnsi"/>
@@ -815,12 +844,21 @@
         <w:t xml:space="preserve">String </w:t>
       </w:r>
       <w:proofErr w:type="spellStart"/>
-      <w:r>
-        <w:rPr>
-          <w:rFonts w:cstheme="minorHAnsi"/>
-          <w:color w:val="000000" w:themeColor="text1"/>
-        </w:rPr>
-        <w:t>StName,stENo,Stclass,stbatch,bid</w:t>
+      <w:proofErr w:type="gramStart"/>
+      <w:r>
+        <w:rPr>
+          <w:rFonts w:cstheme="minorHAnsi"/>
+          <w:color w:val="000000" w:themeColor="text1"/>
+        </w:rPr>
+        <w:t>StName,stENo</w:t>
+      </w:r>
+      <w:proofErr w:type="gramEnd"/>
+      <w:r>
+        <w:rPr>
+          <w:rFonts w:cstheme="minorHAnsi"/>
+          <w:color w:val="000000" w:themeColor="text1"/>
+        </w:rPr>
+        <w:t>,Stclass,stbatch,bid</w:t>
       </w:r>
       <w:proofErr w:type="spellEnd"/>
       <w:r>
@@ -1261,6 +1299,7 @@
         <w:t xml:space="preserve"> = </w:t>
       </w:r>
       <w:proofErr w:type="spellStart"/>
+      <w:proofErr w:type="gramStart"/>
       <w:r>
         <w:rPr>
           <w:rFonts w:cstheme="minorHAnsi"/>
@@ -1269,6 +1308,7 @@
         <w:t>con.prepareStatement</w:t>
       </w:r>
       <w:proofErr w:type="spellEnd"/>
+      <w:proofErr w:type="gramEnd"/>
       <w:r>
         <w:rPr>
           <w:rFonts w:cstheme="minorHAnsi"/>
@@ -1339,6 +1379,7 @@
         <w:tab/>
       </w:r>
       <w:proofErr w:type="spellStart"/>
+      <w:proofErr w:type="gramStart"/>
       <w:r>
         <w:rPr>
           <w:rFonts w:cstheme="minorHAnsi"/>
@@ -1347,6 +1388,7 @@
         <w:t>pst.setString</w:t>
       </w:r>
       <w:proofErr w:type="spellEnd"/>
+      <w:proofErr w:type="gramEnd"/>
       <w:r>
         <w:rPr>
           <w:rFonts w:cstheme="minorHAnsi"/>
@@ -1401,6 +1443,7 @@
         <w:tab/>
       </w:r>
       <w:proofErr w:type="spellStart"/>
+      <w:proofErr w:type="gramStart"/>
       <w:r>
         <w:rPr>
           <w:rFonts w:cstheme="minorHAnsi"/>
@@ -1409,6 +1452,7 @@
         <w:t>pst.setString</w:t>
       </w:r>
       <w:proofErr w:type="spellEnd"/>
+      <w:proofErr w:type="gramEnd"/>
       <w:r>
         <w:rPr>
           <w:rFonts w:cstheme="minorHAnsi"/>
@@ -1463,6 +1507,7 @@
         <w:tab/>
       </w:r>
       <w:proofErr w:type="spellStart"/>
+      <w:proofErr w:type="gramStart"/>
       <w:r>
         <w:rPr>
           <w:rFonts w:cstheme="minorHAnsi"/>
@@ -1471,6 +1516,7 @@
         <w:t>pst.setString</w:t>
       </w:r>
       <w:proofErr w:type="spellEnd"/>
+      <w:proofErr w:type="gramEnd"/>
       <w:r>
         <w:rPr>
           <w:rFonts w:cstheme="minorHAnsi"/>
@@ -1525,6 +1571,7 @@
         <w:tab/>
       </w:r>
       <w:proofErr w:type="spellStart"/>
+      <w:proofErr w:type="gramStart"/>
       <w:r>
         <w:rPr>
           <w:rFonts w:cstheme="minorHAnsi"/>
@@ -1533,6 +1580,7 @@
         <w:t>pst.setString</w:t>
       </w:r>
       <w:proofErr w:type="spellEnd"/>
+      <w:proofErr w:type="gramEnd"/>
       <w:r>
         <w:rPr>
           <w:rFonts w:cstheme="minorHAnsi"/>
@@ -1587,6 +1635,7 @@
         <w:tab/>
       </w:r>
       <w:proofErr w:type="spellStart"/>
+      <w:proofErr w:type="gramStart"/>
       <w:r>
         <w:rPr>
           <w:rFonts w:cstheme="minorHAnsi"/>
@@ -1595,6 +1644,7 @@
         <w:t>pst.setString</w:t>
       </w:r>
       <w:proofErr w:type="spellEnd"/>
+      <w:proofErr w:type="gramEnd"/>
       <w:r>
         <w:rPr>
           <w:rFonts w:cstheme="minorHAnsi"/>
@@ -1633,6 +1683,7 @@
         <w:tab/>
       </w:r>
       <w:proofErr w:type="spellStart"/>
+      <w:proofErr w:type="gramStart"/>
       <w:r>
         <w:rPr>
           <w:rFonts w:cstheme="minorHAnsi"/>
@@ -1641,6 +1692,7 @@
         <w:t>pst.executeUpdate</w:t>
       </w:r>
       <w:proofErr w:type="spellEnd"/>
+      <w:proofErr w:type="gramEnd"/>
       <w:r>
         <w:rPr>
           <w:rFonts w:cstheme="minorHAnsi"/>
@@ -1750,7 +1802,15 @@
           <w:rFonts w:cstheme="minorHAnsi"/>
           <w:color w:val="000000" w:themeColor="text1"/>
         </w:rPr>
-        <w:t>table_Load</w:t>
+        <w:t>table_</w:t>
+      </w:r>
+      <w:proofErr w:type="gramStart"/>
+      <w:r>
+        <w:rPr>
+          <w:rFonts w:cstheme="minorHAnsi"/>
+          <w:color w:val="000000" w:themeColor="text1"/>
+        </w:rPr>
+        <w:t>Load</w:t>
       </w:r>
       <w:proofErr w:type="spellEnd"/>
       <w:r>
@@ -1758,6 +1818,244 @@
           <w:rFonts w:cstheme="minorHAnsi"/>
           <w:color w:val="000000" w:themeColor="text1"/>
         </w:rPr>
+        <w:t>(</w:t>
+      </w:r>
+      <w:proofErr w:type="gramEnd"/>
+      <w:r>
+        <w:rPr>
+          <w:rFonts w:cstheme="minorHAnsi"/>
+          <w:color w:val="000000" w:themeColor="text1"/>
+        </w:rPr>
+        <w:t>);</w:t>
+      </w:r>
+    </w:p>
+    <w:p>
+      <w:pPr>
+        <w:pStyle w:val="NoSpacing"/>
+        <w:rPr>
+          <w:rFonts w:cstheme="minorHAnsi"/>
+          <w:color w:val="000000" w:themeColor="text1"/>
+        </w:rPr>
+      </w:pPr>
+      <w:r>
+        <w:rPr>
+          <w:rFonts w:cstheme="minorHAnsi"/>
+          <w:color w:val="000000" w:themeColor="text1"/>
+        </w:rPr>
+        <w:tab/>
+      </w:r>
+      <w:r>
+        <w:rPr>
+          <w:rFonts w:cstheme="minorHAnsi"/>
+          <w:color w:val="000000" w:themeColor="text1"/>
+        </w:rPr>
+        <w:tab/>
+      </w:r>
+      <w:r>
+        <w:rPr>
+          <w:rFonts w:cstheme="minorHAnsi"/>
+          <w:color w:val="000000" w:themeColor="text1"/>
+        </w:rPr>
+        <w:tab/>
+      </w:r>
+      <w:proofErr w:type="spellStart"/>
+      <w:r>
+        <w:rPr>
+          <w:rFonts w:cstheme="minorHAnsi"/>
+          <w:color w:val="000000" w:themeColor="text1"/>
+        </w:rPr>
+        <w:t>textName.setText</w:t>
+      </w:r>
+      <w:proofErr w:type="spellEnd"/>
+      <w:r>
+        <w:rPr>
+          <w:rFonts w:cstheme="minorHAnsi"/>
+          <w:color w:val="000000" w:themeColor="text1"/>
+        </w:rPr>
+        <w:t>("");</w:t>
+      </w:r>
+    </w:p>
+    <w:p>
+      <w:pPr>
+        <w:pStyle w:val="NoSpacing"/>
+        <w:rPr>
+          <w:rFonts w:cstheme="minorHAnsi"/>
+          <w:color w:val="000000" w:themeColor="text1"/>
+        </w:rPr>
+      </w:pPr>
+      <w:r>
+        <w:rPr>
+          <w:rFonts w:cstheme="minorHAnsi"/>
+          <w:color w:val="000000" w:themeColor="text1"/>
+        </w:rPr>
+        <w:tab/>
+      </w:r>
+      <w:r>
+        <w:rPr>
+          <w:rFonts w:cstheme="minorHAnsi"/>
+          <w:color w:val="000000" w:themeColor="text1"/>
+        </w:rPr>
+        <w:tab/>
+      </w:r>
+      <w:r>
+        <w:rPr>
+          <w:rFonts w:cstheme="minorHAnsi"/>
+          <w:color w:val="000000" w:themeColor="text1"/>
+        </w:rPr>
+        <w:tab/>
+      </w:r>
+      <w:proofErr w:type="spellStart"/>
+      <w:r>
+        <w:rPr>
+          <w:rFonts w:cstheme="minorHAnsi"/>
+          <w:color w:val="000000" w:themeColor="text1"/>
+        </w:rPr>
+        <w:t>textEn.setText</w:t>
+      </w:r>
+      <w:proofErr w:type="spellEnd"/>
+      <w:r>
+        <w:rPr>
+          <w:rFonts w:cstheme="minorHAnsi"/>
+          <w:color w:val="000000" w:themeColor="text1"/>
+        </w:rPr>
+        <w:t>("");</w:t>
+      </w:r>
+    </w:p>
+    <w:p>
+      <w:pPr>
+        <w:pStyle w:val="NoSpacing"/>
+        <w:rPr>
+          <w:rFonts w:cstheme="minorHAnsi"/>
+          <w:color w:val="000000" w:themeColor="text1"/>
+        </w:rPr>
+      </w:pPr>
+      <w:r>
+        <w:rPr>
+          <w:rFonts w:cstheme="minorHAnsi"/>
+          <w:color w:val="000000" w:themeColor="text1"/>
+        </w:rPr>
+        <w:tab/>
+      </w:r>
+      <w:r>
+        <w:rPr>
+          <w:rFonts w:cstheme="minorHAnsi"/>
+          <w:color w:val="000000" w:themeColor="text1"/>
+        </w:rPr>
+        <w:tab/>
+      </w:r>
+      <w:r>
+        <w:rPr>
+          <w:rFonts w:cstheme="minorHAnsi"/>
+          <w:color w:val="000000" w:themeColor="text1"/>
+        </w:rPr>
+        <w:tab/>
+      </w:r>
+      <w:proofErr w:type="spellStart"/>
+      <w:r>
+        <w:rPr>
+          <w:rFonts w:cstheme="minorHAnsi"/>
+          <w:color w:val="000000" w:themeColor="text1"/>
+        </w:rPr>
+        <w:t>textClass.setText</w:t>
+      </w:r>
+      <w:proofErr w:type="spellEnd"/>
+      <w:r>
+        <w:rPr>
+          <w:rFonts w:cstheme="minorHAnsi"/>
+          <w:color w:val="000000" w:themeColor="text1"/>
+        </w:rPr>
+        <w:t>("");</w:t>
+      </w:r>
+    </w:p>
+    <w:p>
+      <w:pPr>
+        <w:pStyle w:val="NoSpacing"/>
+        <w:rPr>
+          <w:rFonts w:cstheme="minorHAnsi"/>
+          <w:color w:val="000000" w:themeColor="text1"/>
+        </w:rPr>
+      </w:pPr>
+      <w:r>
+        <w:rPr>
+          <w:rFonts w:cstheme="minorHAnsi"/>
+          <w:color w:val="000000" w:themeColor="text1"/>
+        </w:rPr>
+        <w:tab/>
+      </w:r>
+      <w:r>
+        <w:rPr>
+          <w:rFonts w:cstheme="minorHAnsi"/>
+          <w:color w:val="000000" w:themeColor="text1"/>
+        </w:rPr>
+        <w:tab/>
+      </w:r>
+      <w:r>
+        <w:rPr>
+          <w:rFonts w:cstheme="minorHAnsi"/>
+          <w:color w:val="000000" w:themeColor="text1"/>
+        </w:rPr>
+        <w:tab/>
+      </w:r>
+      <w:proofErr w:type="spellStart"/>
+      <w:r>
+        <w:rPr>
+          <w:rFonts w:cstheme="minorHAnsi"/>
+          <w:color w:val="000000" w:themeColor="text1"/>
+        </w:rPr>
+        <w:t>txtBatch.setText</w:t>
+      </w:r>
+      <w:proofErr w:type="spellEnd"/>
+      <w:r>
+        <w:rPr>
+          <w:rFonts w:cstheme="minorHAnsi"/>
+          <w:color w:val="000000" w:themeColor="text1"/>
+        </w:rPr>
+        <w:t>("");</w:t>
+      </w:r>
+    </w:p>
+    <w:p>
+      <w:pPr>
+        <w:pStyle w:val="NoSpacing"/>
+        <w:rPr>
+          <w:rFonts w:cstheme="minorHAnsi"/>
+          <w:color w:val="000000" w:themeColor="text1"/>
+        </w:rPr>
+      </w:pPr>
+      <w:r>
+        <w:rPr>
+          <w:rFonts w:cstheme="minorHAnsi"/>
+          <w:color w:val="000000" w:themeColor="text1"/>
+        </w:rPr>
+        <w:tab/>
+      </w:r>
+      <w:r>
+        <w:rPr>
+          <w:rFonts w:cstheme="minorHAnsi"/>
+          <w:color w:val="000000" w:themeColor="text1"/>
+        </w:rPr>
+        <w:tab/>
+      </w:r>
+      <w:r>
+        <w:rPr>
+          <w:rFonts w:cstheme="minorHAnsi"/>
+          <w:color w:val="000000" w:themeColor="text1"/>
+        </w:rPr>
+        <w:tab/>
+      </w:r>
+      <w:proofErr w:type="spellStart"/>
+      <w:r>
+        <w:rPr>
+          <w:rFonts w:cstheme="minorHAnsi"/>
+          <w:color w:val="000000" w:themeColor="text1"/>
+        </w:rPr>
+        <w:t>textName.requestFocus</w:t>
+      </w:r>
+      <w:proofErr w:type="spellEnd"/>
+      <w:r>
+        <w:rPr>
+          <w:rFonts w:cstheme="minorHAnsi"/>
+          <w:color w:val="000000" w:themeColor="text1"/>
+        </w:rPr>
         <w:t>();</w:t>
       </w:r>
     </w:p>
@@ -1790,236 +2088,6 @@
         </w:rPr>
         <w:tab/>
       </w:r>
-      <w:proofErr w:type="spellStart"/>
-      <w:r>
-        <w:rPr>
-          <w:rFonts w:cstheme="minorHAnsi"/>
-          <w:color w:val="000000" w:themeColor="text1"/>
-        </w:rPr>
-        <w:t>textName.setText</w:t>
-      </w:r>
-      <w:proofErr w:type="spellEnd"/>
-      <w:r>
-        <w:rPr>
-          <w:rFonts w:cstheme="minorHAnsi"/>
-          <w:color w:val="000000" w:themeColor="text1"/>
-        </w:rPr>
-        <w:t>("");</w:t>
-      </w:r>
-    </w:p>
-    <w:p>
-      <w:pPr>
-        <w:pStyle w:val="NoSpacing"/>
-        <w:rPr>
-          <w:rFonts w:cstheme="minorHAnsi"/>
-          <w:color w:val="000000" w:themeColor="text1"/>
-        </w:rPr>
-      </w:pPr>
-      <w:r>
-        <w:rPr>
-          <w:rFonts w:cstheme="minorHAnsi"/>
-          <w:color w:val="000000" w:themeColor="text1"/>
-        </w:rPr>
-        <w:tab/>
-      </w:r>
-      <w:r>
-        <w:rPr>
-          <w:rFonts w:cstheme="minorHAnsi"/>
-          <w:color w:val="000000" w:themeColor="text1"/>
-        </w:rPr>
-        <w:tab/>
-      </w:r>
-      <w:r>
-        <w:rPr>
-          <w:rFonts w:cstheme="minorHAnsi"/>
-          <w:color w:val="000000" w:themeColor="text1"/>
-        </w:rPr>
-        <w:tab/>
-      </w:r>
-      <w:proofErr w:type="spellStart"/>
-      <w:r>
-        <w:rPr>
-          <w:rFonts w:cstheme="minorHAnsi"/>
-          <w:color w:val="000000" w:themeColor="text1"/>
-        </w:rPr>
-        <w:t>textEn.setText</w:t>
-      </w:r>
-      <w:proofErr w:type="spellEnd"/>
-      <w:r>
-        <w:rPr>
-          <w:rFonts w:cstheme="minorHAnsi"/>
-          <w:color w:val="000000" w:themeColor="text1"/>
-        </w:rPr>
-        <w:t>("");</w:t>
-      </w:r>
-    </w:p>
-    <w:p>
-      <w:pPr>
-        <w:pStyle w:val="NoSpacing"/>
-        <w:rPr>
-          <w:rFonts w:cstheme="minorHAnsi"/>
-          <w:color w:val="000000" w:themeColor="text1"/>
-        </w:rPr>
-      </w:pPr>
-      <w:r>
-        <w:rPr>
-          <w:rFonts w:cstheme="minorHAnsi"/>
-          <w:color w:val="000000" w:themeColor="text1"/>
-        </w:rPr>
-        <w:tab/>
-      </w:r>
-      <w:r>
-        <w:rPr>
-          <w:rFonts w:cstheme="minorHAnsi"/>
-          <w:color w:val="000000" w:themeColor="text1"/>
-        </w:rPr>
-        <w:tab/>
-      </w:r>
-      <w:r>
-        <w:rPr>
-          <w:rFonts w:cstheme="minorHAnsi"/>
-          <w:color w:val="000000" w:themeColor="text1"/>
-        </w:rPr>
-        <w:tab/>
-      </w:r>
-      <w:proofErr w:type="spellStart"/>
-      <w:r>
-        <w:rPr>
-          <w:rFonts w:cstheme="minorHAnsi"/>
-          <w:color w:val="000000" w:themeColor="text1"/>
-        </w:rPr>
-        <w:t>textClass.setText</w:t>
-      </w:r>
-      <w:proofErr w:type="spellEnd"/>
-      <w:r>
-        <w:rPr>
-          <w:rFonts w:cstheme="minorHAnsi"/>
-          <w:color w:val="000000" w:themeColor="text1"/>
-        </w:rPr>
-        <w:t>("");</w:t>
-      </w:r>
-    </w:p>
-    <w:p>
-      <w:pPr>
-        <w:pStyle w:val="NoSpacing"/>
-        <w:rPr>
-          <w:rFonts w:cstheme="minorHAnsi"/>
-          <w:color w:val="000000" w:themeColor="text1"/>
-        </w:rPr>
-      </w:pPr>
-      <w:r>
-        <w:rPr>
-          <w:rFonts w:cstheme="minorHAnsi"/>
-          <w:color w:val="000000" w:themeColor="text1"/>
-        </w:rPr>
-        <w:tab/>
-      </w:r>
-      <w:r>
-        <w:rPr>
-          <w:rFonts w:cstheme="minorHAnsi"/>
-          <w:color w:val="000000" w:themeColor="text1"/>
-        </w:rPr>
-        <w:tab/>
-      </w:r>
-      <w:r>
-        <w:rPr>
-          <w:rFonts w:cstheme="minorHAnsi"/>
-          <w:color w:val="000000" w:themeColor="text1"/>
-        </w:rPr>
-        <w:tab/>
-      </w:r>
-      <w:proofErr w:type="spellStart"/>
-      <w:r>
-        <w:rPr>
-          <w:rFonts w:cstheme="minorHAnsi"/>
-          <w:color w:val="000000" w:themeColor="text1"/>
-        </w:rPr>
-        <w:t>txtBatch.setText</w:t>
-      </w:r>
-      <w:proofErr w:type="spellEnd"/>
-      <w:r>
-        <w:rPr>
-          <w:rFonts w:cstheme="minorHAnsi"/>
-          <w:color w:val="000000" w:themeColor="text1"/>
-        </w:rPr>
-        <w:t>("");</w:t>
-      </w:r>
-    </w:p>
-    <w:p>
-      <w:pPr>
-        <w:pStyle w:val="NoSpacing"/>
-        <w:rPr>
-          <w:rFonts w:cstheme="minorHAnsi"/>
-          <w:color w:val="000000" w:themeColor="text1"/>
-        </w:rPr>
-      </w:pPr>
-      <w:r>
-        <w:rPr>
-          <w:rFonts w:cstheme="minorHAnsi"/>
-          <w:color w:val="000000" w:themeColor="text1"/>
-        </w:rPr>
-        <w:tab/>
-      </w:r>
-      <w:r>
-        <w:rPr>
-          <w:rFonts w:cstheme="minorHAnsi"/>
-          <w:color w:val="000000" w:themeColor="text1"/>
-        </w:rPr>
-        <w:tab/>
-      </w:r>
-      <w:r>
-        <w:rPr>
-          <w:rFonts w:cstheme="minorHAnsi"/>
-          <w:color w:val="000000" w:themeColor="text1"/>
-        </w:rPr>
-        <w:tab/>
-      </w:r>
-      <w:proofErr w:type="spellStart"/>
-      <w:r>
-        <w:rPr>
-          <w:rFonts w:cstheme="minorHAnsi"/>
-          <w:color w:val="000000" w:themeColor="text1"/>
-        </w:rPr>
-        <w:t>textName.requestFocus</w:t>
-      </w:r>
-      <w:proofErr w:type="spellEnd"/>
-      <w:r>
-        <w:rPr>
-          <w:rFonts w:cstheme="minorHAnsi"/>
-          <w:color w:val="000000" w:themeColor="text1"/>
-        </w:rPr>
-        <w:t>();</w:t>
-      </w:r>
-    </w:p>
-    <w:p>
-      <w:pPr>
-        <w:pStyle w:val="NoSpacing"/>
-        <w:rPr>
-          <w:rFonts w:cstheme="minorHAnsi"/>
-          <w:color w:val="000000" w:themeColor="text1"/>
-        </w:rPr>
-      </w:pPr>
-      <w:r>
-        <w:rPr>
-          <w:rFonts w:cstheme="minorHAnsi"/>
-          <w:color w:val="000000" w:themeColor="text1"/>
-        </w:rPr>
-        <w:tab/>
-      </w:r>
-      <w:r>
-        <w:rPr>
-          <w:rFonts w:cstheme="minorHAnsi"/>
-          <w:color w:val="000000" w:themeColor="text1"/>
-        </w:rPr>
-        <w:tab/>
-      </w:r>
-      <w:r>
-        <w:rPr>
-          <w:rFonts w:cstheme="minorHAnsi"/>
-          <w:color w:val="000000" w:themeColor="text1"/>
-        </w:rPr>
-        <w:tab/>
-      </w:r>
       <w:r>
         <w:rPr>
           <w:rFonts w:cstheme="minorHAnsi"/>
@@ -2088,6 +2156,7 @@
         </w:rPr>
         <w:tab/>
       </w:r>
+      <w:proofErr w:type="gramStart"/>
       <w:r>
         <w:rPr>
           <w:rFonts w:cstheme="minorHAnsi"/>
@@ -2105,6 +2174,7 @@
         <w:t>(</w:t>
       </w:r>
       <w:proofErr w:type="spellStart"/>
+      <w:proofErr w:type="gramEnd"/>
       <w:r>
         <w:rPr>
           <w:rFonts w:cstheme="minorHAnsi"/>
@@ -2142,7 +2212,23 @@
           <w:color w:val="000000" w:themeColor="text1"/>
         </w:rPr>
         <w:tab/>
-        <w:t>e1.printStackTrace();</w:t>
+        <w:t>e</w:t>
+      </w:r>
+      <w:proofErr w:type="gramStart"/>
+      <w:r>
+        <w:rPr>
+          <w:rFonts w:cstheme="minorHAnsi"/>
+          <w:color w:val="000000" w:themeColor="text1"/>
+        </w:rPr>
+        <w:t>1.printStackTrace</w:t>
+      </w:r>
+      <w:proofErr w:type="gramEnd"/>
+      <w:r>
+        <w:rPr>
+          <w:rFonts w:cstheme="minorHAnsi"/>
+          <w:color w:val="000000" w:themeColor="text1"/>
+        </w:rPr>
+        <w:t>();</w:t>
       </w:r>
     </w:p>
     <w:p>
@@ -2418,7 +2504,23 @@
           <w:rFonts w:cstheme="minorHAnsi"/>
           <w:color w:val="000000" w:themeColor="text1"/>
         </w:rPr>
-        <w:t>and if you are not authorize person then you cannot login otherwise you can login to your Student Registration Application Form.</w:t>
+        <w:t xml:space="preserve">and if you are not </w:t>
+      </w:r>
+      <w:proofErr w:type="gramStart"/>
+      <w:r>
+        <w:rPr>
+          <w:rFonts w:cstheme="minorHAnsi"/>
+          <w:color w:val="000000" w:themeColor="text1"/>
+        </w:rPr>
+        <w:t>authorize</w:t>
+      </w:r>
+      <w:proofErr w:type="gramEnd"/>
+      <w:r>
+        <w:rPr>
+          <w:rFonts w:cstheme="minorHAnsi"/>
+          <w:color w:val="000000" w:themeColor="text1"/>
+        </w:rPr>
+        <w:t xml:space="preserve"> person then you cannot login otherwise you can login to your Student Registration Application Form.</w:t>
       </w:r>
     </w:p>
     <w:p>
@@ -3013,23 +3115,7 @@
           <w:bCs/>
           <w:lang w:val="en-US"/>
         </w:rPr>
-        <w:t xml:space="preserve">What is </w:t>
-      </w:r>
-      <w:r>
-        <w:rPr>
-          <w:b/>
-          <w:bCs/>
-          <w:lang w:val="en-US"/>
-        </w:rPr>
-        <w:t>RDBMS</w:t>
-      </w:r>
-      <w:r>
-        <w:rPr>
-          <w:b/>
-          <w:bCs/>
-          <w:lang w:val="en-US"/>
-        </w:rPr>
-        <w:t>?</w:t>
+        <w:t>What is RDBMS?</w:t>
       </w:r>
     </w:p>
     <w:p>
@@ -3095,7 +3181,21 @@
         <w:rPr>
           <w:lang w:val="en-US"/>
         </w:rPr>
-        <w:t>Load the drivers using the forName() method.</w:t>
+        <w:t xml:space="preserve">Load the drivers using the </w:t>
+      </w:r>
+      <w:proofErr w:type="gramStart"/>
+      <w:r>
+        <w:rPr>
+          <w:lang w:val="en-US"/>
+        </w:rPr>
+        <w:t>forName(</w:t>
+      </w:r>
+      <w:proofErr w:type="gramEnd"/>
+      <w:r>
+        <w:rPr>
+          <w:lang w:val="en-US"/>
+        </w:rPr>
+        <w:t>) method.</w:t>
       </w:r>
     </w:p>
     <w:p>
@@ -3246,13 +3346,7 @@
         <w:rPr>
           <w:lang w:val="en-US"/>
         </w:rPr>
-        <w:t>database</w:t>
-      </w:r>
-      <w:r>
-        <w:rPr>
-          <w:lang w:val="en-US"/>
-        </w:rPr>
-        <w:t>.</w:t>
+        <w:t>database.</w:t>
       </w:r>
       <w:r>
         <w:rPr>
@@ -3264,19 +3358,7 @@
         <w:rPr>
           <w:lang w:val="en-US"/>
         </w:rPr>
-        <w:t xml:space="preserve">ODBC provides a C interface for database access </w:t>
-      </w:r>
-      <w:r>
-        <w:rPr>
-          <w:lang w:val="en-US"/>
-        </w:rPr>
-        <w:t>on Windows</w:t>
-      </w:r>
-      <w:r>
-        <w:rPr>
-          <w:lang w:val="en-US"/>
-        </w:rPr>
-        <w:t xml:space="preserve"> environment.</w:t>
+        <w:t>ODBC provides a C interface for database access on Windows environment.</w:t>
       </w:r>
     </w:p>
     <w:p>
@@ -3515,11 +3597,19 @@
         <w:t>String url = "</w:t>
       </w:r>
       <w:proofErr w:type="spellStart"/>
-      <w:r>
-        <w:rPr>
-          <w:color w:val="000000" w:themeColor="text1"/>
-        </w:rPr>
-        <w:t>com.mysql.cj.jdbc.Driver</w:t>
+      <w:proofErr w:type="gramStart"/>
+      <w:r>
+        <w:rPr>
+          <w:color w:val="000000" w:themeColor="text1"/>
+        </w:rPr>
+        <w:t>com.mysql</w:t>
+      </w:r>
+      <w:proofErr w:type="gramEnd"/>
+      <w:r>
+        <w:rPr>
+          <w:color w:val="000000" w:themeColor="text1"/>
+        </w:rPr>
+        <w:t>.cj.jdbc.Driver</w:t>
       </w:r>
       <w:proofErr w:type="spellEnd"/>
       <w:r>
@@ -3610,7 +3700,21 @@
         <w:rPr>
           <w:color w:val="000000" w:themeColor="text1"/>
         </w:rPr>
-        <w:t xml:space="preserve"> Connect() {</w:t>
+        <w:t xml:space="preserve"> </w:t>
+      </w:r>
+      <w:proofErr w:type="gramStart"/>
+      <w:r>
+        <w:rPr>
+          <w:color w:val="000000" w:themeColor="text1"/>
+        </w:rPr>
+        <w:t>Connect(</w:t>
+      </w:r>
+      <w:proofErr w:type="gramEnd"/>
+      <w:r>
+        <w:rPr>
+          <w:color w:val="000000" w:themeColor="text1"/>
+        </w:rPr>
+        <w:t>) {</w:t>
       </w:r>
     </w:p>
     <w:p>
@@ -3774,6 +3878,7 @@
         <w:t>("</w:t>
       </w:r>
       <w:proofErr w:type="spellStart"/>
+      <w:proofErr w:type="gramStart"/>
       <w:r>
         <w:rPr>
           <w:color w:val="000000" w:themeColor="text1"/>
@@ -3795,6 +3900,7 @@
         <w:t>javacrud</w:t>
       </w:r>
       <w:proofErr w:type="spellEnd"/>
+      <w:proofErr w:type="gramEnd"/>
       <w:r>
         <w:rPr>
           <w:color w:val="000000" w:themeColor="text1"/>
@@ -3994,6 +4100,7 @@
         </w:rPr>
         <w:tab/>
       </w:r>
+      <w:proofErr w:type="gramStart"/>
       <w:r>
         <w:rPr>
           <w:b/>
@@ -4009,6 +4116,7 @@
         <w:t>(</w:t>
       </w:r>
       <w:proofErr w:type="spellStart"/>
+      <w:proofErr w:type="gramEnd"/>
       <w:r>
         <w:rPr>
           <w:color w:val="000000" w:themeColor="text1"/>
@@ -4211,14 +4319,28 @@
         <w:rPr>
           <w:color w:val="000000" w:themeColor="text1"/>
         </w:rPr>
-        <w:t>table_Load</w:t>
+        <w:t>table_</w:t>
+      </w:r>
+      <w:proofErr w:type="gramStart"/>
+      <w:r>
+        <w:rPr>
+          <w:color w:val="000000" w:themeColor="text1"/>
+        </w:rPr>
+        <w:t>Load</w:t>
       </w:r>
       <w:proofErr w:type="spellEnd"/>
       <w:r>
         <w:rPr>
           <w:color w:val="000000" w:themeColor="text1"/>
         </w:rPr>
-        <w:t>() {</w:t>
+        <w:t>(</w:t>
+      </w:r>
+      <w:proofErr w:type="gramEnd"/>
+      <w:r>
+        <w:rPr>
+          <w:color w:val="000000" w:themeColor="text1"/>
+        </w:rPr>
+        <w:t>) {</w:t>
       </w:r>
     </w:p>
     <w:p>
@@ -4328,6 +4450,7 @@
         <w:t xml:space="preserve"> = </w:t>
       </w:r>
       <w:proofErr w:type="spellStart"/>
+      <w:proofErr w:type="gramStart"/>
       <w:r>
         <w:rPr>
           <w:color w:val="000000" w:themeColor="text1"/>
@@ -4335,6 +4458,7 @@
         <w:t>con.prepareStatement</w:t>
       </w:r>
       <w:proofErr w:type="spellEnd"/>
+      <w:proofErr w:type="gramEnd"/>
       <w:r>
         <w:rPr>
           <w:color w:val="000000" w:themeColor="text1"/>
@@ -4402,6 +4526,7 @@
         <w:t xml:space="preserve"> = </w:t>
       </w:r>
       <w:proofErr w:type="spellStart"/>
+      <w:proofErr w:type="gramStart"/>
       <w:r>
         <w:rPr>
           <w:color w:val="000000" w:themeColor="text1"/>
@@ -4409,6 +4534,7 @@
         <w:t>pst.executeQuery</w:t>
       </w:r>
       <w:proofErr w:type="spellEnd"/>
+      <w:proofErr w:type="gramEnd"/>
       <w:r>
         <w:rPr>
           <w:color w:val="000000" w:themeColor="text1"/>
@@ -4448,6 +4574,7 @@
         <w:tab/>
       </w:r>
       <w:proofErr w:type="spellStart"/>
+      <w:proofErr w:type="gramStart"/>
       <w:r>
         <w:rPr>
           <w:color w:val="000000" w:themeColor="text1"/>
@@ -4455,6 +4582,7 @@
         <w:t>table.setModel</w:t>
       </w:r>
       <w:proofErr w:type="spellEnd"/>
+      <w:proofErr w:type="gramEnd"/>
       <w:r>
         <w:rPr>
           <w:color w:val="000000" w:themeColor="text1"/>
@@ -4550,6 +4678,7 @@
         </w:rPr>
         <w:tab/>
       </w:r>
+      <w:proofErr w:type="gramStart"/>
       <w:r>
         <w:rPr>
           <w:b/>
@@ -4565,6 +4694,7 @@
         <w:t>(</w:t>
       </w:r>
       <w:proofErr w:type="spellStart"/>
+      <w:proofErr w:type="gramEnd"/>
       <w:r>
         <w:rPr>
           <w:color w:val="000000" w:themeColor="text1"/>
@@ -4611,6 +4741,7 @@
         <w:tab/>
       </w:r>
       <w:proofErr w:type="spellStart"/>
+      <w:proofErr w:type="gramStart"/>
       <w:r>
         <w:rPr>
           <w:color w:val="000000" w:themeColor="text1"/>
@@ -4618,6 +4749,7 @@
         <w:t>e.printStackTrace</w:t>
       </w:r>
       <w:proofErr w:type="spellEnd"/>
+      <w:proofErr w:type="gramEnd"/>
       <w:r>
         <w:rPr>
           <w:color w:val="000000" w:themeColor="text1"/>
@@ -4823,7 +4955,27 @@
           <w:color w:val="0000FF"/>
           <w:bdr w:val="none" w:sz="0" w:space="0" w:color="auto" w:frame="1"/>
         </w:rPr>
-        <w:t>"insert into emp values(?,?,?)"</w:t>
+        <w:t>"insert into emp values</w:t>
+      </w:r>
+      <w:proofErr w:type="gramStart"/>
+      <w:r>
+        <w:rPr>
+          <w:rStyle w:val="string"/>
+          <w:rFonts w:ascii="Segoe UI" w:hAnsi="Segoe UI" w:cs="Segoe UI"/>
+          <w:color w:val="0000FF"/>
+          <w:bdr w:val="none" w:sz="0" w:space="0" w:color="auto" w:frame="1"/>
+        </w:rPr>
+        <w:t>(?,?,?</w:t>
+      </w:r>
+      <w:proofErr w:type="gramEnd"/>
+      <w:r>
+        <w:rPr>
+          <w:rStyle w:val="string"/>
+          <w:rFonts w:ascii="Segoe UI" w:hAnsi="Segoe UI" w:cs="Segoe UI"/>
+          <w:color w:val="0000FF"/>
+          <w:bdr w:val="none" w:sz="0" w:space="0" w:color="auto" w:frame="1"/>
+        </w:rPr>
+        <w:t>)"</w:t>
       </w:r>
       <w:r>
         <w:rPr>
@@ -4893,8 +5045,404 @@
         <w:t>XAMPP is a software distribution which provides the Apache web server, MySQL database (actually MariaDB), Php and Perl (as command-line executables and Apache modules) all in one package. It is available for Windows, MAC and Linux systems. No configuration is necessary to integrate Php with MySQL</w:t>
       </w:r>
     </w:p>
+    <w:p>
+      <w:pPr>
+        <w:rPr>
+          <w:lang w:val="en-US"/>
+        </w:rPr>
+      </w:pPr>
+    </w:p>
+    <w:p>
+      <w:pPr>
+        <w:rPr>
+          <w:b/>
+          <w:bCs/>
+          <w:sz w:val="24"/>
+          <w:szCs w:val="24"/>
+          <w:u w:val="single"/>
+          <w:lang w:val="en-US"/>
+        </w:rPr>
+      </w:pPr>
+      <w:r>
+        <w:rPr>
+          <w:b/>
+          <w:bCs/>
+          <w:sz w:val="24"/>
+          <w:szCs w:val="24"/>
+          <w:u w:val="single"/>
+          <w:lang w:val="en-US"/>
+        </w:rPr>
+        <w:t>Driver used in this project</w:t>
+      </w:r>
+    </w:p>
+    <w:p>
+      <w:pPr>
+        <w:rPr>
+          <w:b/>
+          <w:bCs/>
+          <w:noProof/>
+          <w:sz w:val="24"/>
+          <w:szCs w:val="24"/>
+          <w:lang w:val="en-US"/>
+        </w:rPr>
+      </w:pPr>
+      <w:r>
+        <w:rPr>
+          <w:b/>
+          <w:bCs/>
+          <w:noProof/>
+          <w:sz w:val="24"/>
+          <w:szCs w:val="24"/>
+          <w:lang w:val="en-US"/>
+        </w:rPr>
+        <w:t>mysql-connector-java</w:t>
+      </w:r>
+    </w:p>
+    <w:p>
+      <w:pPr>
+        <w:rPr>
+          <w:noProof/>
+          <w:lang w:val="en-US"/>
+        </w:rPr>
+      </w:pPr>
+      <w:r>
+        <w:rPr>
+          <w:noProof/>
+          <w:lang w:val="en-US"/>
+        </w:rPr>
+        <w:t>MySQL provides connectivity for Java client applications with MySQL Connector/J, a driver that implements the Java Database Connectivity (JDBC) API. The API is the industry standard for database-independent connectivity between the Java programming language and a wide range of – SQL databases, spreadsheets etc</w:t>
+      </w:r>
+    </w:p>
+    <w:p>
+      <w:pPr>
+        <w:rPr>
+          <w:rFonts w:ascii="Segoe UI" w:hAnsi="Segoe UI" w:cs="Segoe UI"/>
+          <w:color w:val="C9D1D9"/>
+          <w:shd w:val="clear" w:color="auto" w:fill="0D1117"/>
+        </w:rPr>
+      </w:pPr>
+      <w:r>
+        <w:rPr>
+          <w:rFonts w:ascii="Segoe UI" w:hAnsi="Segoe UI" w:cs="Segoe UI"/>
+          <w:color w:val="C9D1D9"/>
+          <w:shd w:val="clear" w:color="auto" w:fill="0D1117"/>
+        </w:rPr>
+        <w:t>mysql-connector-java-8.0.30</w:t>
+      </w:r>
+    </w:p>
+    <w:p>
+      <w:pPr>
+        <w:rPr>
+          <w:rFonts w:ascii="Segoe UI" w:hAnsi="Segoe UI" w:cs="Segoe UI"/>
+        </w:rPr>
+      </w:pPr>
+      <w:r>
+        <w:rPr>
+          <w:rFonts w:ascii="Segoe UI" w:hAnsi="Segoe UI" w:cs="Segoe UI"/>
+          <w:u w:val="single"/>
+        </w:rPr>
+        <w:t>MySQL Connector/J is a JDBC Type 4 driver</w:t>
+      </w:r>
+      <w:r>
+        <w:rPr>
+          <w:rFonts w:ascii="Segoe UI" w:hAnsi="Segoe UI" w:cs="Segoe UI"/>
+        </w:rPr>
+        <w:t>, implementing the JDBC 4.2 specification. The Type 4 designation means that the driver is a pure Java implementation of the MySQL protocol and does not rely on the MySQL client libraries</w:t>
+      </w:r>
+    </w:p>
+    <w:p>
+      <w:pPr>
+        <w:rPr>
+          <w:rFonts w:ascii="Segoe UI" w:hAnsi="Segoe UI" w:cs="Segoe UI"/>
+        </w:rPr>
+      </w:pPr>
+      <w:r>
+        <w:rPr>
+          <w:rFonts w:ascii="Segoe UI" w:hAnsi="Segoe UI" w:cs="Segoe UI"/>
+        </w:rPr>
+        <w:t xml:space="preserve">MySQL Connector/Python is a standardized database driver for Python platforms and development. Additionally, MySQL Connector/Python 8.0 supports the new X </w:t>
+      </w:r>
+      <w:proofErr w:type="spellStart"/>
+      <w:r>
+        <w:rPr>
+          <w:rFonts w:ascii="Segoe UI" w:hAnsi="Segoe UI" w:cs="Segoe UI"/>
+        </w:rPr>
+        <w:t>DevAPI</w:t>
+      </w:r>
+      <w:proofErr w:type="spellEnd"/>
+      <w:r>
+        <w:rPr>
+          <w:rFonts w:ascii="Segoe UI" w:hAnsi="Segoe UI" w:cs="Segoe UI"/>
+        </w:rPr>
+        <w:t xml:space="preserve"> for </w:t>
+      </w:r>
+      <w:r>
+        <w:rPr>
+          <w:rFonts w:ascii="Segoe UI" w:hAnsi="Segoe UI" w:cs="Segoe UI"/>
+        </w:rPr>
+        <w:lastRenderedPageBreak/>
+        <w:t>development with MySQL Server 8.0. Online Documentation: MySQL Connector/Python Installation Instructions. Documentation.</w:t>
+      </w:r>
+    </w:p>
+    <w:p>
+      <w:pPr>
+        <w:ind w:firstLine="720"/>
+        <w:rPr>
+          <w:rFonts w:ascii="Segoe UI" w:hAnsi="Segoe UI" w:cs="Segoe UI"/>
+        </w:rPr>
+      </w:pPr>
+    </w:p>
+    <w:p>
+      <w:pPr>
+        <w:rPr>
+          <w:rFonts w:ascii="Segoe UI" w:hAnsi="Segoe UI" w:cs="Segoe UI"/>
+        </w:rPr>
+      </w:pPr>
+    </w:p>
+    <w:p>
+      <w:pPr>
+        <w:rPr>
+          <w:noProof/>
+          <w:lang w:val="en-US"/>
+        </w:rPr>
+      </w:pPr>
+      <w:r>
+        <w:rPr>
+          <w:noProof/>
+        </w:rPr>
+        <w:drawing>
+          <wp:inline distT="0" distB="0" distL="0" distR="0" wp14:anchorId="36D0F786" wp14:editId="7DC71409">
+            <wp:extent cx="5731510" cy="1734185"/>
+            <wp:effectExtent l="0" t="0" r="2540" b="0"/>
+            <wp:docPr id="8" name="Picture 8" descr="MySQL CONNECTOR Tutorial: Java And Python Connector Examples"/>
+            <wp:cNvGraphicFramePr>
+              <a:graphicFrameLocks xmlns:a="http://schemas.openxmlformats.org/drawingml/2006/main" noChangeAspect="1"/>
+            </wp:cNvGraphicFramePr>
+            <a:graphic xmlns:a="http://schemas.openxmlformats.org/drawingml/2006/main">
+              <a:graphicData uri="http://schemas.openxmlformats.org/drawingml/2006/picture">
+                <pic:pic xmlns:pic="http://schemas.openxmlformats.org/drawingml/2006/picture">
+                  <pic:nvPicPr>
+                    <pic:cNvPr id="0" name="Picture 3" descr="MySQL CONNECTOR Tutorial: Java And Python Connector Examples"/>
+                    <pic:cNvPicPr>
+                      <a:picLocks noChangeAspect="1" noChangeArrowheads="1"/>
+                    </pic:cNvPicPr>
+                  </pic:nvPicPr>
+                  <pic:blipFill>
+                    <a:blip r:embed="rId12">
+                      <a:extLst>
+                        <a:ext uri="{28A0092B-C50C-407E-A947-70E740481C1C}">
+                          <a14:useLocalDpi xmlns:a14="http://schemas.microsoft.com/office/drawing/2010/main" val="0"/>
+                        </a:ext>
+                      </a:extLst>
+                    </a:blip>
+                    <a:srcRect/>
+                    <a:stretch>
+                      <a:fillRect/>
+                    </a:stretch>
+                  </pic:blipFill>
+                  <pic:spPr bwMode="auto">
+                    <a:xfrm>
+                      <a:off x="0" y="0"/>
+                      <a:ext cx="5731510" cy="1734185"/>
+                    </a:xfrm>
+                    <a:prstGeom prst="rect">
+                      <a:avLst/>
+                    </a:prstGeom>
+                    <a:noFill/>
+                    <a:ln>
+                      <a:noFill/>
+                    </a:ln>
+                  </pic:spPr>
+                </pic:pic>
+              </a:graphicData>
+            </a:graphic>
+          </wp:inline>
+        </w:drawing>
+      </w:r>
+    </w:p>
+    <w:p>
+      <w:pPr>
+        <w:rPr>
+          <w:noProof/>
+          <w:lang w:val="en-US"/>
+        </w:rPr>
+      </w:pPr>
+    </w:p>
+    <w:p>
+      <w:pPr>
+        <w:rPr>
+          <w:noProof/>
+          <w:lang w:val="en-US"/>
+        </w:rPr>
+      </w:pPr>
+      <w:r>
+        <w:rPr>
+          <w:noProof/>
+        </w:rPr>
+        <w:drawing>
+          <wp:inline distT="0" distB="0" distL="0" distR="0" wp14:anchorId="2315976E" wp14:editId="23526EA3">
+            <wp:extent cx="5731510" cy="2128520"/>
+            <wp:effectExtent l="0" t="0" r="2540" b="5080"/>
+            <wp:docPr id="7" name="Picture 7" descr="Java, MySQL and JDBC Hello World Tutorial - Create Connection, Insert Data  and Retrieve Data from MySQL • Crunchify"/>
+            <wp:cNvGraphicFramePr>
+              <a:graphicFrameLocks xmlns:a="http://schemas.openxmlformats.org/drawingml/2006/main" noChangeAspect="1"/>
+            </wp:cNvGraphicFramePr>
+            <a:graphic xmlns:a="http://schemas.openxmlformats.org/drawingml/2006/main">
+              <a:graphicData uri="http://schemas.openxmlformats.org/drawingml/2006/picture">
+                <pic:pic xmlns:pic="http://schemas.openxmlformats.org/drawingml/2006/picture">
+                  <pic:nvPicPr>
+                    <pic:cNvPr id="0" name="Picture 1" descr="Java, MySQL and JDBC Hello World Tutorial - Create Connection, Insert Data  and Retrieve Data from MySQL • Crunchify"/>
+                    <pic:cNvPicPr>
+                      <a:picLocks noChangeAspect="1" noChangeArrowheads="1"/>
+                    </pic:cNvPicPr>
+                  </pic:nvPicPr>
+                  <pic:blipFill>
+                    <a:blip r:embed="rId13" cstate="print">
+                      <a:extLst>
+                        <a:ext uri="{28A0092B-C50C-407E-A947-70E740481C1C}">
+                          <a14:useLocalDpi xmlns:a14="http://schemas.microsoft.com/office/drawing/2010/main" val="0"/>
+                        </a:ext>
+                      </a:extLst>
+                    </a:blip>
+                    <a:srcRect/>
+                    <a:stretch>
+                      <a:fillRect/>
+                    </a:stretch>
+                  </pic:blipFill>
+                  <pic:spPr bwMode="auto">
+                    <a:xfrm>
+                      <a:off x="0" y="0"/>
+                      <a:ext cx="5731510" cy="2128520"/>
+                    </a:xfrm>
+                    <a:prstGeom prst="rect">
+                      <a:avLst/>
+                    </a:prstGeom>
+                    <a:noFill/>
+                    <a:ln>
+                      <a:noFill/>
+                    </a:ln>
+                  </pic:spPr>
+                </pic:pic>
+              </a:graphicData>
+            </a:graphic>
+          </wp:inline>
+        </w:drawing>
+      </w:r>
+    </w:p>
+    <w:p>
+      <w:pPr>
+        <w:jc w:val="center"/>
+        <w:rPr>
+          <w:lang w:val="en-US"/>
+        </w:rPr>
+      </w:pPr>
+      <w:r>
+        <w:rPr>
+          <w:noProof/>
+          <w:lang w:val="en-US"/>
+        </w:rPr>
+        <w:drawing>
+          <wp:inline distT="0" distB="0" distL="0" distR="0" wp14:anchorId="6CB5C7E2" wp14:editId="4A34FFA1">
+            <wp:extent cx="5284381" cy="3095923"/>
+            <wp:effectExtent l="0" t="0" r="0" b="0"/>
+            <wp:docPr id="6" name="Picture 6"/>
+            <wp:cNvGraphicFramePr>
+              <a:graphicFrameLocks xmlns:a="http://schemas.openxmlformats.org/drawingml/2006/main" noChangeAspect="1"/>
+            </wp:cNvGraphicFramePr>
+            <a:graphic xmlns:a="http://schemas.openxmlformats.org/drawingml/2006/main">
+              <a:graphicData uri="http://schemas.openxmlformats.org/drawingml/2006/picture">
+                <pic:pic xmlns:pic="http://schemas.openxmlformats.org/drawingml/2006/picture">
+                  <pic:nvPicPr>
+                    <pic:cNvPr id="6" name="Picture 6"/>
+                    <pic:cNvPicPr/>
+                  </pic:nvPicPr>
+                  <pic:blipFill>
+                    <a:blip r:embed="rId14">
+                      <a:extLst>
+                        <a:ext uri="{28A0092B-C50C-407E-A947-70E740481C1C}">
+                          <a14:useLocalDpi xmlns:a14="http://schemas.microsoft.com/office/drawing/2010/main" val="0"/>
+                        </a:ext>
+                      </a:extLst>
+                    </a:blip>
+                    <a:stretch>
+                      <a:fillRect/>
+                    </a:stretch>
+                  </pic:blipFill>
+                  <pic:spPr>
+                    <a:xfrm>
+                      <a:off x="0" y="0"/>
+                      <a:ext cx="5302338" cy="3106443"/>
+                    </a:xfrm>
+                    <a:prstGeom prst="rect">
+                      <a:avLst/>
+                    </a:prstGeom>
+                  </pic:spPr>
+                </pic:pic>
+              </a:graphicData>
+            </a:graphic>
+          </wp:inline>
+        </w:drawing>
+      </w:r>
+    </w:p>
+    <w:p>
+      <w:pPr>
+        <w:rPr>
+          <w:b/>
+          <w:bCs/>
+          <w:sz w:val="24"/>
+          <w:szCs w:val="24"/>
+          <w:lang w:val="en-US"/>
+        </w:rPr>
+      </w:pPr>
+      <w:r>
+        <w:rPr>
+          <w:b/>
+          <w:bCs/>
+          <w:sz w:val="24"/>
+          <w:szCs w:val="24"/>
+          <w:lang w:val="en-US"/>
+        </w:rPr>
+        <w:lastRenderedPageBreak/>
+        <w:t>what is rs2xml</w:t>
+      </w:r>
+    </w:p>
+    <w:p>
+      <w:pPr>
+        <w:rPr>
+          <w:sz w:val="24"/>
+          <w:szCs w:val="24"/>
+          <w:lang w:val="en-US"/>
+        </w:rPr>
+      </w:pPr>
+      <w:r>
+        <w:rPr>
+          <w:sz w:val="24"/>
+          <w:szCs w:val="24"/>
+          <w:lang w:val="en-US"/>
+        </w:rPr>
+        <w:t>The rs2xml jar is used to display the data in a table format. So, once you create a project in Eclipse IDE, you have to import the rs2xml jar and JDBC connector JAR into the project. To do that, right-click on the project, choose Build Path -&gt; Configure Build Path</w:t>
+      </w:r>
+    </w:p>
+    <w:p>
+      <w:pPr>
+        <w:rPr>
+          <w:sz w:val="24"/>
+          <w:szCs w:val="24"/>
+          <w:lang w:val="en-US"/>
+        </w:rPr>
+      </w:pPr>
+    </w:p>
+    <w:p>
+      <w:pPr>
+        <w:rPr>
+          <w:sz w:val="24"/>
+          <w:szCs w:val="24"/>
+          <w:lang w:val="en-US"/>
+        </w:rPr>
+      </w:pPr>
+    </w:p>
     <w:sectPr>
-      <w:headerReference w:type="default" r:id="rId12"/>
+      <w:headerReference w:type="default" r:id="rId15"/>
       <w:pgSz w:w="11906" w:h="16838"/>
       <w:pgMar w:top="1440" w:right="1440" w:bottom="1440" w:left="1440" w:header="708" w:footer="708" w:gutter="0"/>
       <w:cols w:space="708"/>
@@ -5473,7 +6021,7 @@
     <w:lsdException w:name="Table Web 2" w:semiHidden="1" w:unhideWhenUsed="1"/>
     <w:lsdException w:name="Table Web 3" w:semiHidden="1" w:unhideWhenUsed="1"/>
     <w:lsdException w:name="Balloon Text" w:semiHidden="1" w:unhideWhenUsed="1"/>
-    <w:lsdException w:name="Table Grid" w:semiHidden="1" w:uiPriority="59" w:unhideWhenUsed="1"/>
+    <w:lsdException w:name="Table Grid" w:uiPriority="59"/>
     <w:lsdException w:name="Table Theme" w:semiHidden="1" w:unhideWhenUsed="1"/>
     <w:lsdException w:name="Placeholder Text" w:semiHidden="1"/>
     <w:lsdException w:name="No Spacing" w:uiPriority="1" w:qFormat="1"/>

</xml_diff>